<commit_message>
use past tense since I changed jobs
</commit_message>
<xml_diff>
--- a/ericoc-resume.docx
+++ b/ericoc-resume.docx
@@ -831,7 +831,27 @@
           <w:rtl w:val="0"/>
           <w:lang w:val="en-US"/>
         </w:rPr>
-        <w:t>Primary duties include response to any infrastructure issues as well as decision-making for all server modifications</w:t>
+        <w:t>Primary duties include</w:t>
+      </w:r>
+      <w:r>
+        <w:rPr>
+          <w:rStyle w:val="None"/>
+          <w:sz w:val="22"/>
+          <w:szCs w:val="22"/>
+          <w:rtl w:val="0"/>
+          <w:lang w:val="en-US"/>
+        </w:rPr>
+        <w:t>d</w:t>
+      </w:r>
+      <w:r>
+        <w:rPr>
+          <w:rStyle w:val="None"/>
+          <w:sz w:val="22"/>
+          <w:szCs w:val="22"/>
+          <w:rtl w:val="0"/>
+          <w:lang w:val="en-US"/>
+        </w:rPr>
+        <w:t xml:space="preserve"> response to any infrastructure issues as well as decision-making for all server modifications</w:t>
       </w:r>
     </w:p>
     <w:p>
@@ -867,7 +887,27 @@
           <w:rtl w:val="0"/>
           <w:lang w:val="en-US"/>
         </w:rPr>
-        <w:t>Responsible for maintaining multiple separate database environments that each include replication configurations between co-located hardware and Amazon Web Services (AWS)</w:t>
+        <w:t>Responsible for maintaining multiple separate database environments that each include</w:t>
+      </w:r>
+      <w:r>
+        <w:rPr>
+          <w:rStyle w:val="None"/>
+          <w:sz w:val="22"/>
+          <w:szCs w:val="22"/>
+          <w:rtl w:val="0"/>
+          <w:lang w:val="en-US"/>
+        </w:rPr>
+        <w:t>d</w:t>
+      </w:r>
+      <w:r>
+        <w:rPr>
+          <w:rStyle w:val="None"/>
+          <w:sz w:val="22"/>
+          <w:szCs w:val="22"/>
+          <w:rtl w:val="0"/>
+          <w:lang w:val="en-US"/>
+        </w:rPr>
+        <w:t xml:space="preserve"> replication configurations between co-located hardware and Amazon Web Services (AWS)</w:t>
       </w:r>
     </w:p>
     <w:p>

</xml_diff>

<commit_message>
move certs under experience
</commit_message>
<xml_diff>
--- a/ericoc-resume.docx
+++ b/ericoc-resume.docx
@@ -222,7 +222,8 @@
     </w:p>
     <w:p>
       <w:pPr>
-        <w:pStyle w:val="No Spacing"/>
+        <w:pStyle w:val="Body"/>
+        <w:spacing w:after="0" w:line="240" w:lineRule="auto"/>
         <w:rPr>
           <w:rStyle w:val="None"/>
           <w:rFonts w:ascii="Britannic Bold" w:cs="Britannic Bold" w:hAnsi="Britannic Bold" w:eastAsia="Britannic Bold"/>
@@ -242,7 +243,7 @@
           <w:rtl w:val="0"/>
           <w:lang w:val="en-US"/>
         </w:rPr>
-        <w:t>CERTIFICATIONS</w:t>
+        <w:t>BACKGROUND</w:t>
       </w:r>
     </w:p>
     <w:p>
@@ -268,7 +269,23 @@
           <w:rtl w:val="0"/>
           <w:lang w:val="en-US"/>
         </w:rPr>
-        <w:t>CompTIA Security+, Network+, and Linux+</w:t>
+        <w:t xml:space="preserve">I love learning about new technology and furthering my knowledge by maintaining personal Debian servers. </w:t>
+      </w:r>
+      <w:r>
+        <w:rPr>
+          <w:rFonts w:ascii="Franklin Gothic Book" w:hAnsi="Franklin Gothic Book"/>
+          <w:rtl w:val="0"/>
+          <w:lang w:val="en-US"/>
+        </w:rPr>
+        <w:t xml:space="preserve">I </w:t>
+      </w:r>
+      <w:r>
+        <w:rPr>
+          <w:rFonts w:ascii="Franklin Gothic Book" w:hAnsi="Franklin Gothic Book"/>
+          <w:rtl w:val="0"/>
+          <w:lang w:val="en-US"/>
+        </w:rPr>
+        <w:t>enjoy installing, configuring, and managing various software.</w:t>
       </w:r>
     </w:p>
     <w:p>
@@ -294,7 +311,23 @@
           <w:rtl w:val="0"/>
           <w:lang w:val="en-US"/>
         </w:rPr>
-        <w:t>Hurricane Electric IPv6 Sage</w:t>
+        <w:t>I have significant experience using HTML, CSS, PHP, MySQL, Bash, and am familiar with Python as well as Perl. My personal projects primarily depend upon PHP and MySQL, along with HTML/CSS.</w:t>
+      </w:r>
+      <w:r>
+        <w:rPr>
+          <w:rFonts w:ascii="Franklin Gothic Book" w:hAnsi="Franklin Gothic Book"/>
+          <w:rtl w:val="0"/>
+          <w:lang w:val="en-US"/>
+        </w:rPr>
+        <w:t xml:space="preserve"> </w:t>
+      </w:r>
+      <w:r>
+        <w:rPr>
+          <w:rFonts w:ascii="Franklin Gothic Book" w:hAnsi="Franklin Gothic Book"/>
+          <w:rtl w:val="0"/>
+          <w:lang w:val="en-US"/>
+        </w:rPr>
+        <w:t>However, I don't consider myself a web designer or programmer - I love the command line and systems administration.</w:t>
       </w:r>
     </w:p>
     <w:p>
@@ -311,11 +344,357 @@
         <w:rPr>
           <w:rStyle w:val="None"/>
           <w:rFonts w:ascii="Franklin Gothic Book" w:cs="Franklin Gothic Book" w:hAnsi="Franklin Gothic Book" w:eastAsia="Franklin Gothic Book"/>
-          <w:color w:val="000000"/>
+          <w:rtl w:val="0"/>
+          <w:lang w:val="en-US"/>
+        </w:rPr>
+      </w:pPr>
+      <w:r>
+        <w:rPr>
+          <w:rFonts w:ascii="Franklin Gothic Book" w:hAnsi="Franklin Gothic Book"/>
+          <w:rtl w:val="0"/>
+          <w:lang w:val="en-US"/>
+        </w:rPr>
+        <w:t>I have an interest in network security and take pride in securing any software and servers that I set up. I have also worked with Cisco Systems routing as well as switching equipment and am very familiar with Cisco Internetwork Operating System (IOS). I was previously a Cisco Certified Entry Networking Technician (CCENT).</w:t>
+      </w:r>
+    </w:p>
+    <w:p>
+      <w:pPr>
+        <w:pStyle w:val="Body"/>
+        <w:spacing w:after="0" w:line="240" w:lineRule="auto"/>
+        <w:rPr>
+          <w:rFonts w:ascii="Franklin Gothic Book" w:cs="Franklin Gothic Book" w:hAnsi="Franklin Gothic Book" w:eastAsia="Franklin Gothic Book"/>
+        </w:rPr>
+      </w:pPr>
+    </w:p>
+    <w:p>
+      <w:pPr>
+        <w:pStyle w:val="Body"/>
+        <w:spacing w:after="0" w:line="240" w:lineRule="auto"/>
+        <w:rPr>
+          <w:rStyle w:val="None"/>
+          <w:rFonts w:ascii="Britannic Bold" w:cs="Britannic Bold" w:hAnsi="Britannic Bold" w:eastAsia="Britannic Bold"/>
+          <w:b w:val="1"/>
+          <w:bCs w:val="1"/>
+          <w:i w:val="1"/>
+          <w:iCs w:val="1"/>
+          <w:sz w:val="24"/>
+          <w:szCs w:val="24"/>
+          <w:rtl w:val="0"/>
+          <w:lang w:val="en-US"/>
+        </w:rPr>
+      </w:pPr>
+      <w:r>
+        <w:rPr>
+          <w:rFonts w:ascii="Roboto Bold" w:hAnsi="Roboto Bold"/>
+          <w:rtl w:val="0"/>
+          <w:lang w:val="en-US"/>
+        </w:rPr>
+        <w:t>EXPERIENCE</w:t>
+      </w:r>
+    </w:p>
+    <w:p>
+      <w:pPr>
+        <w:pStyle w:val="Body"/>
+        <w:tabs>
+          <w:tab w:val="left" w:pos="360"/>
+        </w:tabs>
+        <w:spacing w:after="0" w:line="240" w:lineRule="auto"/>
+        <w:rPr>
+          <w:rFonts w:ascii="Roboto" w:cs="Roboto" w:hAnsi="Roboto" w:eastAsia="Roboto"/>
+        </w:rPr>
+      </w:pPr>
+      <w:r>
+        <w:rPr>
+          <w:rFonts w:ascii="Roboto" w:hAnsi="Roboto"/>
+          <w:rtl w:val="0"/>
+          <w:lang w:val="en-US"/>
+        </w:rPr>
+        <w:t>Comcast Corporation</w:t>
+      </w:r>
+      <w:r>
+        <w:rPr>
+          <w:rFonts w:ascii="Roboto" w:cs="Roboto" w:hAnsi="Roboto" w:eastAsia="Roboto"/>
+        </w:rPr>
+        <w:tab/>
+        <w:tab/>
+        <w:tab/>
+      </w:r>
+      <w:r>
+        <w:rPr>
+          <w:rFonts w:ascii="Roboto" w:cs="Roboto" w:hAnsi="Roboto" w:eastAsia="Roboto"/>
+        </w:rPr>
+        <w:tab/>
+      </w:r>
+      <w:r>
+        <w:rPr>
+          <w:rFonts w:ascii="Roboto" w:cs="Roboto" w:hAnsi="Roboto" w:eastAsia="Roboto"/>
+          <w:rtl w:val="0"/>
+        </w:rPr>
+        <w:tab/>
+        <w:tab/>
+        <w:t>Philadelphia, PA</w:t>
+      </w:r>
+    </w:p>
+    <w:p>
+      <w:pPr>
+        <w:pStyle w:val="Body"/>
+        <w:tabs>
+          <w:tab w:val="left" w:pos="360"/>
+        </w:tabs>
+        <w:spacing w:after="0" w:line="240" w:lineRule="auto"/>
+        <w:rPr>
+          <w:rStyle w:val="None"/>
+          <w:rFonts w:ascii="Britannic Bold" w:cs="Britannic Bold" w:hAnsi="Britannic Bold" w:eastAsia="Britannic Bold"/>
+          <w:b w:val="1"/>
+          <w:bCs w:val="1"/>
+          <w:i w:val="1"/>
+          <w:iCs w:val="1"/>
+          <w:sz w:val="24"/>
+          <w:szCs w:val="24"/>
+          <w:rtl w:val="0"/>
+          <w:lang w:val="en-US"/>
+        </w:rPr>
+      </w:pPr>
+      <w:r>
+        <w:rPr>
+          <w:rFonts w:ascii="Roboto" w:hAnsi="Roboto"/>
+          <w:rtl w:val="0"/>
+          <w:lang w:val="en-US"/>
+        </w:rPr>
+        <w:t>Linux Engineer (Splunk)</w:t>
+      </w:r>
+      <w:r>
+        <w:rPr>
+          <w:rFonts w:ascii="Roboto" w:cs="Roboto" w:hAnsi="Roboto" w:eastAsia="Roboto"/>
+        </w:rPr>
+        <w:tab/>
+        <w:tab/>
+        <w:tab/>
+        <w:tab/>
+        <w:tab/>
+      </w:r>
+      <w:r>
+        <w:rPr>
+          <w:rFonts w:ascii="Roboto" w:hAnsi="Roboto"/>
+          <w:rtl w:val="0"/>
+          <w:lang w:val="en-US"/>
+        </w:rPr>
+        <w:t>April 2016 - Present</w:t>
+      </w:r>
+    </w:p>
+    <w:p>
+      <w:pPr>
+        <w:pStyle w:val="List Paragraph"/>
+        <w:numPr>
+          <w:ilvl w:val="0"/>
+          <w:numId w:val="2"/>
+        </w:numPr>
+        <w:bidi w:val="0"/>
+        <w:spacing w:after="0" w:line="240" w:lineRule="auto"/>
+        <w:ind w:right="0"/>
+        <w:jc w:val="left"/>
+        <w:rPr>
+          <w:rStyle w:val="None"/>
+          <w:rFonts w:ascii="Franklin Gothic Book" w:cs="Franklin Gothic Book" w:hAnsi="Franklin Gothic Book" w:eastAsia="Franklin Gothic Book"/>
+          <w:sz w:val="22"/>
+          <w:szCs w:val="22"/>
+          <w:rtl w:val="0"/>
+          <w:lang w:val="en-US"/>
+        </w:rPr>
+      </w:pPr>
+      <w:r>
+        <w:rPr>
+          <w:rFonts w:ascii="Franklin Gothic Book" w:hAnsi="Franklin Gothic Book"/>
+          <w:rtl w:val="0"/>
+          <w:lang w:val="en-US"/>
+        </w:rPr>
+        <w:t>Perform configuration management using Ansible for servers used in one of the top five largest Splunk installations in the world</w:t>
+      </w:r>
+    </w:p>
+    <w:p>
+      <w:pPr>
+        <w:pStyle w:val="List Paragraph"/>
+        <w:tabs>
+          <w:tab w:val="left" w:pos="720"/>
+        </w:tabs>
+        <w:bidi w:val="0"/>
+        <w:spacing w:after="0" w:line="240" w:lineRule="auto"/>
+        <w:ind w:left="0" w:right="0" w:firstLine="0"/>
+        <w:jc w:val="left"/>
+        <w:rPr>
+          <w:rStyle w:val="None"/>
+          <w:rFonts w:ascii="Britannic Bold" w:cs="Britannic Bold" w:hAnsi="Britannic Bold" w:eastAsia="Britannic Bold"/>
+          <w:b w:val="1"/>
+          <w:bCs w:val="1"/>
+          <w:i w:val="1"/>
+          <w:iCs w:val="1"/>
+          <w:sz w:val="24"/>
+          <w:szCs w:val="24"/>
+          <w:rtl w:val="0"/>
+        </w:rPr>
+      </w:pPr>
+    </w:p>
+    <w:p>
+      <w:pPr>
+        <w:pStyle w:val="Body"/>
+        <w:tabs>
+          <w:tab w:val="left" w:pos="360"/>
+        </w:tabs>
+        <w:spacing w:after="0" w:line="240" w:lineRule="auto"/>
+        <w:rPr>
+          <w:rFonts w:ascii="Roboto" w:cs="Roboto" w:hAnsi="Roboto" w:eastAsia="Roboto"/>
+        </w:rPr>
+      </w:pPr>
+      <w:r>
+        <w:rPr>
+          <w:rFonts w:ascii="Roboto" w:hAnsi="Roboto"/>
+          <w:rtl w:val="0"/>
+          <w:lang w:val="en-US"/>
+        </w:rPr>
+        <w:t>Side</w:t>
+      </w:r>
+      <w:r>
+        <w:rPr>
+          <w:rFonts w:ascii="Roboto" w:hAnsi="Roboto"/>
+          <w:rtl w:val="0"/>
+          <w:lang w:val="en-US"/>
+        </w:rPr>
+        <w:t>c</w:t>
+      </w:r>
+      <w:r>
+        <w:rPr>
+          <w:rFonts w:ascii="Roboto" w:hAnsi="Roboto"/>
+          <w:rtl w:val="0"/>
+          <w:lang w:val="en-US"/>
+        </w:rPr>
+        <w:t>ar</w:t>
+        <w:tab/>
+        <w:tab/>
+        <w:tab/>
+      </w:r>
+      <w:r>
+        <w:rPr>
+          <w:rFonts w:ascii="Roboto" w:cs="Roboto" w:hAnsi="Roboto" w:eastAsia="Roboto"/>
+        </w:rPr>
+        <w:tab/>
+      </w:r>
+      <w:r>
+        <w:rPr>
+          <w:rFonts w:ascii="Roboto" w:cs="Roboto" w:hAnsi="Roboto" w:eastAsia="Roboto"/>
+          <w:rtl w:val="0"/>
+        </w:rPr>
+        <w:tab/>
+        <w:tab/>
+        <w:tab/>
+        <w:t>Philadelphia, PA</w:t>
+      </w:r>
+    </w:p>
+    <w:p>
+      <w:pPr>
+        <w:pStyle w:val="Body"/>
+        <w:tabs>
+          <w:tab w:val="left" w:pos="360"/>
+        </w:tabs>
+        <w:spacing w:after="0" w:line="240" w:lineRule="auto"/>
+        <w:rPr>
+          <w:rStyle w:val="None"/>
+          <w:rFonts w:ascii="Franklin Gothic Book" w:cs="Franklin Gothic Book" w:hAnsi="Franklin Gothic Book" w:eastAsia="Franklin Gothic Book"/>
+          <w:sz w:val="22"/>
+          <w:szCs w:val="22"/>
+        </w:rPr>
+      </w:pPr>
+      <w:r>
+        <w:rPr>
+          <w:rFonts w:ascii="Roboto" w:hAnsi="Roboto"/>
+          <w:rtl w:val="0"/>
+          <w:lang w:val="en-US"/>
+        </w:rPr>
+        <w:t>Linux Systems Administrator</w:t>
+      </w:r>
+      <w:r>
+        <w:rPr>
+          <w:rFonts w:ascii="Roboto" w:cs="Roboto" w:hAnsi="Roboto" w:eastAsia="Roboto"/>
+          <w:rtl w:val="0"/>
+        </w:rPr>
+        <w:tab/>
+        <w:tab/>
+        <w:tab/>
+        <w:tab/>
+        <w:tab/>
+        <w:t xml:space="preserve">November 2013 - </w:t>
+      </w:r>
+      <w:r>
+        <w:rPr>
+          <w:rFonts w:ascii="Roboto" w:hAnsi="Roboto"/>
+          <w:rtl w:val="0"/>
+          <w:lang w:val="en-US"/>
+        </w:rPr>
+        <w:t>April 2016</w:t>
+      </w:r>
+    </w:p>
+    <w:p>
+      <w:pPr>
+        <w:pStyle w:val="List Paragraph"/>
+        <w:numPr>
+          <w:ilvl w:val="0"/>
+          <w:numId w:val="2"/>
+        </w:numPr>
+        <w:bidi w:val="0"/>
+        <w:spacing w:after="0" w:line="240" w:lineRule="auto"/>
+        <w:ind w:right="0"/>
+        <w:jc w:val="left"/>
+        <w:rPr>
+          <w:rFonts w:ascii="Franklin Gothic Book" w:cs="Franklin Gothic Book" w:hAnsi="Franklin Gothic Book" w:eastAsia="Franklin Gothic Book"/>
+          <w:rtl w:val="0"/>
+          <w:lang w:val="en-US"/>
+        </w:rPr>
+      </w:pPr>
+      <w:r>
+        <w:rPr>
+          <w:rFonts w:ascii="Franklin Gothic Book" w:hAnsi="Franklin Gothic Book"/>
+          <w:rtl w:val="0"/>
+          <w:lang w:val="en-US"/>
+        </w:rPr>
+        <w:t>Primary duties include</w:t>
+      </w:r>
+      <w:r>
+        <w:rPr>
+          <w:rFonts w:ascii="Franklin Gothic Book" w:hAnsi="Franklin Gothic Book"/>
+          <w:rtl w:val="0"/>
+          <w:lang w:val="en-US"/>
+        </w:rPr>
+        <w:t>d</w:t>
+      </w:r>
+      <w:r>
+        <w:rPr>
+          <w:rFonts w:ascii="Franklin Gothic Book" w:hAnsi="Franklin Gothic Book"/>
+          <w:rtl w:val="0"/>
+          <w:lang w:val="en-US"/>
+        </w:rPr>
+        <w:t xml:space="preserve"> response to any infrastructure issues as well as decision-making for all server modifications</w:t>
+      </w:r>
+    </w:p>
+    <w:p>
+      <w:pPr>
+        <w:pStyle w:val="List Paragraph"/>
+        <w:numPr>
+          <w:ilvl w:val="0"/>
+          <w:numId w:val="2"/>
+        </w:numPr>
+        <w:bidi w:val="0"/>
+        <w:spacing w:after="0" w:line="240" w:lineRule="auto"/>
+        <w:ind w:right="0"/>
+        <w:jc w:val="left"/>
+        <w:rPr>
+          <w:rStyle w:val="None"/>
+          <w:rFonts w:ascii="Britannic Bold" w:cs="Britannic Bold" w:hAnsi="Britannic Bold" w:eastAsia="Britannic Bold"/>
+          <w:b w:val="1"/>
+          <w:bCs w:val="1"/>
+          <w:i w:val="1"/>
+          <w:iCs w:val="1"/>
           <w:position w:val="0"/>
           <w:sz w:val="22"/>
           <w:szCs w:val="22"/>
-          <w:u w:color="000000"/>
           <w:rtl w:val="0"/>
           <w:lang w:val="en-US"/>
         </w:rPr>
@@ -326,22 +705,24 @@
           <w:rtl w:val="0"/>
           <w:lang w:val="en-US"/>
         </w:rPr>
-        <w:t>Cisco Certified Entry Networking Technician (CCENT)</w:t>
-      </w:r>
-    </w:p>
-    <w:p>
-      <w:pPr>
-        <w:pStyle w:val="Body"/>
-        <w:spacing w:after="0" w:line="240" w:lineRule="auto"/>
-        <w:rPr>
-          <w:rStyle w:val="None"/>
-          <w:rFonts w:ascii="Franklin Gothic Book" w:cs="Franklin Gothic Book" w:hAnsi="Franklin Gothic Book" w:eastAsia="Franklin Gothic Book"/>
-          <w:color w:val="000000"/>
-          <w:sz w:val="22"/>
-          <w:szCs w:val="22"/>
-          <w:u w:color="000000"/>
-        </w:rPr>
-      </w:pPr>
+        <w:t>Responsible for maintaining multiple separate database environments that each include</w:t>
+      </w:r>
+      <w:r>
+        <w:rPr>
+          <w:rFonts w:ascii="Franklin Gothic Book" w:hAnsi="Franklin Gothic Book"/>
+          <w:rtl w:val="0"/>
+          <w:lang w:val="en-US"/>
+        </w:rPr>
+        <w:t>d</w:t>
+      </w:r>
+      <w:r>
+        <w:rPr>
+          <w:rFonts w:ascii="Franklin Gothic Book" w:hAnsi="Franklin Gothic Book"/>
+          <w:rtl w:val="0"/>
+          <w:lang w:val="en-US"/>
+        </w:rPr>
+        <w:t xml:space="preserve"> replication configurations between co-located hardware and Amazon Web Services (AWS)</w:t>
+      </w:r>
     </w:p>
     <w:p>
       <w:pPr>
@@ -360,13 +741,59 @@
           <w:u w:color="000000"/>
         </w:rPr>
       </w:pPr>
-      <w:r>
-        <w:rPr>
-          <w:rFonts w:ascii="Roboto Bold" w:hAnsi="Roboto Bold"/>
-          <w:rtl w:val="0"/>
-          <w:lang w:val="en-US"/>
-        </w:rPr>
-        <w:t>BACKGROUND</w:t>
+    </w:p>
+    <w:p>
+      <w:pPr>
+        <w:pStyle w:val="Body"/>
+        <w:tabs>
+          <w:tab w:val="left" w:pos="360"/>
+        </w:tabs>
+        <w:spacing w:after="0" w:line="240" w:lineRule="auto"/>
+        <w:rPr>
+          <w:rFonts w:ascii="Roboto" w:cs="Roboto" w:hAnsi="Roboto" w:eastAsia="Roboto"/>
+        </w:rPr>
+      </w:pPr>
+      <w:r>
+        <w:rPr>
+          <w:rFonts w:ascii="Roboto" w:hAnsi="Roboto"/>
+          <w:rtl w:val="0"/>
+          <w:lang w:val="en-US"/>
+        </w:rPr>
+        <w:t>URBN, Inc</w:t>
+        <w:tab/>
+        <w:tab/>
+        <w:tab/>
+        <w:tab/>
+        <w:tab/>
+        <w:tab/>
+        <w:tab/>
+        <w:t>Philadelphia, PA</w:t>
+      </w:r>
+    </w:p>
+    <w:p>
+      <w:pPr>
+        <w:pStyle w:val="Body"/>
+        <w:tabs>
+          <w:tab w:val="left" w:pos="360"/>
+        </w:tabs>
+        <w:spacing w:after="0" w:line="240" w:lineRule="auto"/>
+        <w:rPr>
+          <w:rFonts w:ascii="Roboto" w:cs="Roboto" w:hAnsi="Roboto" w:eastAsia="Roboto"/>
+        </w:rPr>
+      </w:pPr>
+      <w:r>
+        <w:rPr>
+          <w:rFonts w:ascii="Roboto" w:hAnsi="Roboto"/>
+          <w:rtl w:val="0"/>
+          <w:lang w:val="en-US"/>
+        </w:rPr>
+        <w:t>Linux Systems Administrator</w:t>
+        <w:tab/>
+        <w:tab/>
+        <w:tab/>
+        <w:tab/>
+        <w:tab/>
+        <w:t>September 2012 - November 2013</w:t>
       </w:r>
     </w:p>
     <w:p>
@@ -392,7 +819,7 @@
           <w:rtl w:val="0"/>
           <w:lang w:val="en-US"/>
         </w:rPr>
-        <w:t xml:space="preserve">I love learning about new technology and furthering my knowledge by maintaining personal Debian servers. </w:t>
+        <w:t>Work</w:t>
       </w:r>
       <w:r>
         <w:rPr>
@@ -400,7 +827,7 @@
           <w:rtl w:val="0"/>
           <w:lang w:val="en-US"/>
         </w:rPr>
-        <w:t xml:space="preserve">I </w:t>
+        <w:t>ed</w:t>
       </w:r>
       <w:r>
         <w:rPr>
@@ -408,7 +835,7 @@
           <w:rtl w:val="0"/>
           <w:lang w:val="en-US"/>
         </w:rPr>
-        <w:t>enjoy installing, configuring, and managing various software.</w:t>
+        <w:t xml:space="preserve"> with a team to deploy, configure, manage, and maintain servers responsible for hosting UrbanOutfitters.com as well as Anthropologie.com</w:t>
       </w:r>
     </w:p>
     <w:p>
@@ -423,7 +850,11 @@
         <w:ind w:right="0"/>
         <w:jc w:val="left"/>
         <w:rPr>
+          <w:rStyle w:val="None"/>
           <w:rFonts w:ascii="Franklin Gothic Book" w:cs="Franklin Gothic Book" w:hAnsi="Franklin Gothic Book" w:eastAsia="Franklin Gothic Book"/>
+          <w:position w:val="0"/>
+          <w:sz w:val="22"/>
+          <w:szCs w:val="22"/>
           <w:rtl w:val="0"/>
           <w:lang w:val="en-US"/>
         </w:rPr>
@@ -434,7 +865,7 @@
           <w:rtl w:val="0"/>
           <w:lang w:val="en-US"/>
         </w:rPr>
-        <w:t>I have significant experience using HTML, CSS, PHP, MySQL, Bash, and am familiar with Python as well as Perl. My personal projects primarily depend upon PHP and MySQL, along with HTML/CSS.</w:t>
+        <w:t>Participate</w:t>
       </w:r>
       <w:r>
         <w:rPr>
@@ -442,7 +873,7 @@
           <w:rtl w:val="0"/>
           <w:lang w:val="en-US"/>
         </w:rPr>
-        <w:t xml:space="preserve"> </w:t>
+        <w:t>d</w:t>
       </w:r>
       <w:r>
         <w:rPr>
@@ -450,7 +881,93 @@
           <w:rtl w:val="0"/>
           <w:lang w:val="en-US"/>
         </w:rPr>
-        <w:t>However, I don't consider myself a web designer or programmer - I love the command line and systems administration.</w:t>
+        <w:t xml:space="preserve"> in an 24/7 on-call rotation responsible for maintaining any and all operational aspects of the e-commerce infrastructure for the above two websites</w:t>
+      </w:r>
+    </w:p>
+    <w:p>
+      <w:pPr>
+        <w:pStyle w:val="List Paragraph"/>
+        <w:tabs>
+          <w:tab w:val="left" w:pos="720"/>
+        </w:tabs>
+        <w:spacing w:after="0" w:line="240" w:lineRule="auto"/>
+        <w:ind w:left="0" w:firstLine="0"/>
+        <w:rPr>
+          <w:rStyle w:val="None"/>
+          <w:rFonts w:ascii="Franklin Gothic Book" w:cs="Franklin Gothic Book" w:hAnsi="Franklin Gothic Book" w:eastAsia="Franklin Gothic Book"/>
+          <w:sz w:val="22"/>
+          <w:szCs w:val="22"/>
+        </w:rPr>
+      </w:pPr>
+    </w:p>
+    <w:p>
+      <w:pPr>
+        <w:pStyle w:val="Body"/>
+        <w:tabs>
+          <w:tab w:val="left" w:pos="360"/>
+        </w:tabs>
+        <w:spacing w:after="0" w:line="240" w:lineRule="auto"/>
+        <w:rPr>
+          <w:rFonts w:ascii="Roboto" w:cs="Roboto" w:hAnsi="Roboto" w:eastAsia="Roboto"/>
+        </w:rPr>
+      </w:pPr>
+      <w:r>
+        <w:rPr>
+          <w:rFonts w:ascii="Roboto" w:hAnsi="Roboto"/>
+          <w:rtl w:val="0"/>
+          <w:lang w:val="en-US"/>
+        </w:rPr>
+        <w:t>Linode, LLC</w:t>
+        <w:tab/>
+        <w:tab/>
+        <w:tab/>
+      </w:r>
+      <w:r>
+        <w:rPr>
+          <w:rFonts w:ascii="Roboto" w:cs="Roboto" w:hAnsi="Roboto" w:eastAsia="Roboto"/>
+        </w:rPr>
+        <w:tab/>
+        <w:tab/>
+      </w:r>
+      <w:r>
+        <w:rPr>
+          <w:rFonts w:ascii="Roboto" w:cs="Roboto" w:hAnsi="Roboto" w:eastAsia="Roboto"/>
+          <w:rtl w:val="0"/>
+        </w:rPr>
+        <w:tab/>
+        <w:tab/>
+        <w:t>Galloway, NJ</w:t>
+      </w:r>
+    </w:p>
+    <w:p>
+      <w:pPr>
+        <w:pStyle w:val="Body"/>
+        <w:tabs>
+          <w:tab w:val="left" w:pos="360"/>
+        </w:tabs>
+        <w:spacing w:after="0" w:line="240" w:lineRule="auto"/>
+        <w:rPr>
+          <w:rStyle w:val="None"/>
+          <w:rFonts w:ascii="Franklin Gothic Book" w:cs="Franklin Gothic Book" w:hAnsi="Franklin Gothic Book" w:eastAsia="Franklin Gothic Book"/>
+          <w:color w:val="000000"/>
+          <w:sz w:val="22"/>
+          <w:szCs w:val="22"/>
+          <w:u w:color="000000"/>
+        </w:rPr>
+      </w:pPr>
+      <w:r>
+        <w:rPr>
+          <w:rFonts w:ascii="Roboto" w:hAnsi="Roboto"/>
+          <w:rtl w:val="0"/>
+          <w:lang w:val="en-US"/>
+        </w:rPr>
+        <w:t>Linux Technical Support</w:t>
+        <w:tab/>
+        <w:tab/>
+        <w:tab/>
+        <w:tab/>
+        <w:tab/>
+        <w:t>July 2010 - August 2012</w:t>
       </w:r>
     </w:p>
     <w:p>
@@ -465,7 +982,6 @@
         <w:ind w:right="0"/>
         <w:jc w:val="left"/>
         <w:rPr>
-          <w:rStyle w:val="None"/>
           <w:rFonts w:ascii="Franklin Gothic Book" w:cs="Franklin Gothic Book" w:hAnsi="Franklin Gothic Book" w:eastAsia="Franklin Gothic Book"/>
           <w:rtl w:val="0"/>
           <w:lang w:val="en-US"/>
@@ -477,166 +993,7 @@
           <w:rtl w:val="0"/>
           <w:lang w:val="en-US"/>
         </w:rPr>
-        <w:t>I have an interest in network security and take pride in securing any software and servers that I set up. I have also worked with Cisco Systems routing as well as switching equipment and am very familiar with Cisco Internetwork Operating System (IOS). I was previously a Cisco Certified Entry Networking Technician (CCENT).</w:t>
-      </w:r>
-    </w:p>
-    <w:p>
-      <w:pPr>
-        <w:pStyle w:val="Body"/>
-        <w:spacing w:after="0" w:line="240" w:lineRule="auto"/>
-        <w:rPr>
-          <w:rStyle w:val="None"/>
-          <w:rFonts w:ascii="Franklin Gothic Book" w:cs="Franklin Gothic Book" w:hAnsi="Franklin Gothic Book" w:eastAsia="Franklin Gothic Book"/>
-          <w:color w:val="000000"/>
-          <w:sz w:val="22"/>
-          <w:szCs w:val="22"/>
-          <w:u w:color="000000"/>
-        </w:rPr>
-      </w:pPr>
-    </w:p>
-    <w:p>
-      <w:pPr>
-        <w:pStyle w:val="Body"/>
-        <w:spacing w:after="0" w:line="240" w:lineRule="auto"/>
-        <w:rPr>
-          <w:rStyle w:val="None"/>
-          <w:rFonts w:ascii="Britannic Bold" w:cs="Britannic Bold" w:hAnsi="Britannic Bold" w:eastAsia="Britannic Bold"/>
-          <w:b w:val="1"/>
-          <w:bCs w:val="1"/>
-          <w:i w:val="1"/>
-          <w:iCs w:val="1"/>
-          <w:sz w:val="24"/>
-          <w:szCs w:val="24"/>
-          <w:rtl w:val="0"/>
-          <w:lang w:val="en-US"/>
-        </w:rPr>
-      </w:pPr>
-      <w:r>
-        <w:rPr>
-          <w:rFonts w:ascii="Roboto Bold" w:hAnsi="Roboto Bold"/>
-          <w:rtl w:val="0"/>
-          <w:lang w:val="en-US"/>
-        </w:rPr>
-        <w:t>EXPERIENCE</w:t>
-      </w:r>
-    </w:p>
-    <w:p>
-      <w:pPr>
-        <w:pStyle w:val="Body"/>
-        <w:tabs>
-          <w:tab w:val="left" w:pos="360"/>
-        </w:tabs>
-        <w:spacing w:after="0" w:line="240" w:lineRule="auto"/>
-        <w:rPr>
-          <w:rFonts w:ascii="Roboto" w:cs="Roboto" w:hAnsi="Roboto" w:eastAsia="Roboto"/>
-        </w:rPr>
-      </w:pPr>
-      <w:r>
-        <w:rPr>
-          <w:rFonts w:ascii="Roboto" w:hAnsi="Roboto"/>
-          <w:rtl w:val="0"/>
-          <w:lang w:val="en-US"/>
-        </w:rPr>
-        <w:t>Comcast Corporation</w:t>
-      </w:r>
-      <w:r>
-        <w:rPr>
-          <w:rFonts w:ascii="Roboto" w:cs="Roboto" w:hAnsi="Roboto" w:eastAsia="Roboto"/>
-        </w:rPr>
-        <w:tab/>
-        <w:tab/>
-        <w:tab/>
-      </w:r>
-      <w:r>
-        <w:rPr>
-          <w:rFonts w:ascii="Roboto" w:cs="Roboto" w:hAnsi="Roboto" w:eastAsia="Roboto"/>
-        </w:rPr>
-        <w:tab/>
-      </w:r>
-      <w:r>
-        <w:rPr>
-          <w:rFonts w:ascii="Roboto" w:cs="Roboto" w:hAnsi="Roboto" w:eastAsia="Roboto"/>
-          <w:rtl w:val="0"/>
-        </w:rPr>
-        <w:tab/>
-        <w:tab/>
-        <w:t>Philadelphia, PA</w:t>
-      </w:r>
-    </w:p>
-    <w:p>
-      <w:pPr>
-        <w:pStyle w:val="Body"/>
-        <w:tabs>
-          <w:tab w:val="left" w:pos="360"/>
-        </w:tabs>
-        <w:spacing w:after="0" w:line="240" w:lineRule="auto"/>
-        <w:rPr>
-          <w:rStyle w:val="None"/>
-          <w:rFonts w:ascii="Britannic Bold" w:cs="Britannic Bold" w:hAnsi="Britannic Bold" w:eastAsia="Britannic Bold"/>
-          <w:b w:val="1"/>
-          <w:bCs w:val="1"/>
-          <w:i w:val="1"/>
-          <w:iCs w:val="1"/>
-          <w:sz w:val="24"/>
-          <w:szCs w:val="24"/>
-          <w:rtl w:val="0"/>
-          <w:lang w:val="en-US"/>
-        </w:rPr>
-      </w:pPr>
-      <w:r>
-        <w:rPr>
-          <w:rFonts w:ascii="Roboto" w:hAnsi="Roboto"/>
-          <w:rtl w:val="0"/>
-          <w:lang w:val="en-US"/>
-        </w:rPr>
-        <w:t>Linux Engineer (Splunk)</w:t>
-      </w:r>
-      <w:r>
-        <w:rPr>
-          <w:rFonts w:ascii="Roboto" w:cs="Roboto" w:hAnsi="Roboto" w:eastAsia="Roboto"/>
-        </w:rPr>
-        <w:tab/>
-        <w:tab/>
-        <w:tab/>
-        <w:tab/>
-        <w:tab/>
-      </w:r>
-      <w:r>
-        <w:rPr>
-          <w:rFonts w:ascii="Roboto" w:hAnsi="Roboto"/>
-          <w:rtl w:val="0"/>
-          <w:lang w:val="en-US"/>
-        </w:rPr>
-        <w:t>April 2016 - Present</w:t>
-      </w:r>
-    </w:p>
-    <w:p>
-      <w:pPr>
-        <w:pStyle w:val="List Paragraph"/>
-        <w:numPr>
-          <w:ilvl w:val="0"/>
-          <w:numId w:val="2"/>
-        </w:numPr>
-        <w:bidi w:val="0"/>
-        <w:spacing w:after="0" w:line="240" w:lineRule="auto"/>
-        <w:ind w:right="0"/>
-        <w:jc w:val="left"/>
-        <w:rPr>
-          <w:rStyle w:val="None"/>
-          <w:rFonts w:ascii="Franklin Gothic Book" w:cs="Franklin Gothic Book" w:hAnsi="Franklin Gothic Book" w:eastAsia="Franklin Gothic Book"/>
-          <w:sz w:val="22"/>
-          <w:szCs w:val="22"/>
-          <w:rtl w:val="0"/>
-          <w:lang w:val="en-US"/>
-        </w:rPr>
-      </w:pPr>
-      <w:r>
-        <w:rPr>
-          <w:rFonts w:ascii="Franklin Gothic Book" w:hAnsi="Franklin Gothic Book"/>
-          <w:rtl w:val="0"/>
-          <w:lang w:val="en-US"/>
-        </w:rPr>
-        <w:t>Perform configuration management using Ansible for servers used in one of the top five largest Splunk installations in the world</w:t>
+        <w:t>Provided quick and helpful technical support to a significant number of customers via telephone, e-mail, and support tickets which involved troubleshooting a wide variety of issues including routing inconsistencies between numerous transit providers across the world</w:t>
       </w:r>
     </w:p>
     <w:p>
@@ -650,212 +1007,14 @@
         <w:ind w:left="0" w:right="0" w:firstLine="0"/>
         <w:jc w:val="left"/>
         <w:rPr>
-          <w:rStyle w:val="None"/>
-          <w:rFonts w:ascii="Britannic Bold" w:cs="Britannic Bold" w:hAnsi="Britannic Bold" w:eastAsia="Britannic Bold"/>
-          <w:b w:val="1"/>
-          <w:bCs w:val="1"/>
-          <w:i w:val="1"/>
-          <w:iCs w:val="1"/>
-          <w:sz w:val="24"/>
-          <w:szCs w:val="24"/>
-          <w:rtl w:val="0"/>
-        </w:rPr>
-      </w:pPr>
-    </w:p>
-    <w:p>
-      <w:pPr>
-        <w:pStyle w:val="Body"/>
-        <w:tabs>
-          <w:tab w:val="left" w:pos="360"/>
-        </w:tabs>
-        <w:spacing w:after="0" w:line="240" w:lineRule="auto"/>
-        <w:rPr>
-          <w:rFonts w:ascii="Roboto" w:cs="Roboto" w:hAnsi="Roboto" w:eastAsia="Roboto"/>
-        </w:rPr>
-      </w:pPr>
-      <w:r>
-        <w:rPr>
-          <w:rFonts w:ascii="Roboto" w:hAnsi="Roboto"/>
-          <w:rtl w:val="0"/>
-          <w:lang w:val="en-US"/>
-        </w:rPr>
-        <w:t>Side</w:t>
-      </w:r>
-      <w:r>
-        <w:rPr>
-          <w:rFonts w:ascii="Roboto" w:hAnsi="Roboto"/>
-          <w:rtl w:val="0"/>
-          <w:lang w:val="en-US"/>
-        </w:rPr>
-        <w:t>c</w:t>
-      </w:r>
-      <w:r>
-        <w:rPr>
-          <w:rFonts w:ascii="Roboto" w:hAnsi="Roboto"/>
-          <w:rtl w:val="0"/>
-          <w:lang w:val="en-US"/>
-        </w:rPr>
-        <w:t>ar</w:t>
-        <w:tab/>
-        <w:tab/>
-        <w:tab/>
-      </w:r>
-      <w:r>
-        <w:rPr>
-          <w:rFonts w:ascii="Roboto" w:cs="Roboto" w:hAnsi="Roboto" w:eastAsia="Roboto"/>
-        </w:rPr>
-        <w:tab/>
-      </w:r>
-      <w:r>
-        <w:rPr>
-          <w:rFonts w:ascii="Roboto" w:cs="Roboto" w:hAnsi="Roboto" w:eastAsia="Roboto"/>
-          <w:rtl w:val="0"/>
-        </w:rPr>
-        <w:tab/>
-        <w:tab/>
-        <w:tab/>
-        <w:t>Philadelphia, PA</w:t>
-      </w:r>
-    </w:p>
-    <w:p>
-      <w:pPr>
-        <w:pStyle w:val="Body"/>
-        <w:tabs>
-          <w:tab w:val="left" w:pos="360"/>
-        </w:tabs>
-        <w:spacing w:after="0" w:line="240" w:lineRule="auto"/>
-        <w:rPr>
-          <w:rStyle w:val="None"/>
           <w:rFonts w:ascii="Franklin Gothic Book" w:cs="Franklin Gothic Book" w:hAnsi="Franklin Gothic Book" w:eastAsia="Franklin Gothic Book"/>
-          <w:sz w:val="22"/>
-          <w:szCs w:val="22"/>
-        </w:rPr>
-      </w:pPr>
-      <w:r>
-        <w:rPr>
-          <w:rFonts w:ascii="Roboto" w:hAnsi="Roboto"/>
-          <w:rtl w:val="0"/>
-          <w:lang w:val="en-US"/>
-        </w:rPr>
-        <w:t>Linux Systems Administrator</w:t>
-      </w:r>
-      <w:r>
-        <w:rPr>
-          <w:rFonts w:ascii="Roboto" w:cs="Roboto" w:hAnsi="Roboto" w:eastAsia="Roboto"/>
-          <w:rtl w:val="0"/>
-        </w:rPr>
-        <w:tab/>
-        <w:tab/>
-        <w:tab/>
-        <w:tab/>
-        <w:tab/>
-        <w:t xml:space="preserve">November 2013 - </w:t>
-      </w:r>
-      <w:r>
-        <w:rPr>
-          <w:rFonts w:ascii="Roboto" w:hAnsi="Roboto"/>
-          <w:rtl w:val="0"/>
-          <w:lang w:val="en-US"/>
-        </w:rPr>
-        <w:t>April 2016</w:t>
-      </w:r>
-    </w:p>
-    <w:p>
-      <w:pPr>
-        <w:pStyle w:val="List Paragraph"/>
-        <w:numPr>
-          <w:ilvl w:val="0"/>
-          <w:numId w:val="2"/>
-        </w:numPr>
-        <w:bidi w:val="0"/>
-        <w:spacing w:after="0" w:line="240" w:lineRule="auto"/>
-        <w:ind w:right="0"/>
-        <w:jc w:val="left"/>
-        <w:rPr>
-          <w:rFonts w:ascii="Franklin Gothic Book" w:cs="Franklin Gothic Book" w:hAnsi="Franklin Gothic Book" w:eastAsia="Franklin Gothic Book"/>
-          <w:rtl w:val="0"/>
-          <w:lang w:val="en-US"/>
-        </w:rPr>
-      </w:pPr>
-      <w:r>
-        <w:rPr>
-          <w:rFonts w:ascii="Franklin Gothic Book" w:hAnsi="Franklin Gothic Book"/>
-          <w:rtl w:val="0"/>
-          <w:lang w:val="en-US"/>
-        </w:rPr>
-        <w:t>Primary duties include</w:t>
-      </w:r>
-      <w:r>
-        <w:rPr>
-          <w:rFonts w:ascii="Franklin Gothic Book" w:hAnsi="Franklin Gothic Book"/>
-          <w:rtl w:val="0"/>
-          <w:lang w:val="en-US"/>
-        </w:rPr>
-        <w:t>d</w:t>
-      </w:r>
-      <w:r>
-        <w:rPr>
-          <w:rFonts w:ascii="Franklin Gothic Book" w:hAnsi="Franklin Gothic Book"/>
-          <w:rtl w:val="0"/>
-          <w:lang w:val="en-US"/>
-        </w:rPr>
-        <w:t xml:space="preserve"> response to any infrastructure issues as well as decision-making for all server modifications</w:t>
-      </w:r>
-    </w:p>
-    <w:p>
-      <w:pPr>
-        <w:pStyle w:val="List Paragraph"/>
-        <w:numPr>
-          <w:ilvl w:val="0"/>
-          <w:numId w:val="2"/>
-        </w:numPr>
-        <w:bidi w:val="0"/>
-        <w:spacing w:after="0" w:line="240" w:lineRule="auto"/>
-        <w:ind w:right="0"/>
-        <w:jc w:val="left"/>
-        <w:rPr>
-          <w:rStyle w:val="None"/>
-          <w:rFonts w:ascii="Britannic Bold" w:cs="Britannic Bold" w:hAnsi="Britannic Bold" w:eastAsia="Britannic Bold"/>
-          <w:b w:val="1"/>
-          <w:bCs w:val="1"/>
-          <w:i w:val="1"/>
-          <w:iCs w:val="1"/>
-          <w:position w:val="0"/>
-          <w:sz w:val="22"/>
-          <w:szCs w:val="22"/>
-          <w:rtl w:val="0"/>
-          <w:lang w:val="en-US"/>
-        </w:rPr>
-      </w:pPr>
-      <w:r>
-        <w:rPr>
-          <w:rFonts w:ascii="Franklin Gothic Book" w:hAnsi="Franklin Gothic Book"/>
-          <w:rtl w:val="0"/>
-          <w:lang w:val="en-US"/>
-        </w:rPr>
-        <w:t>Responsible for maintaining multiple separate database environments that each include</w:t>
-      </w:r>
-      <w:r>
-        <w:rPr>
-          <w:rFonts w:ascii="Franklin Gothic Book" w:hAnsi="Franklin Gothic Book"/>
-          <w:rtl w:val="0"/>
-          <w:lang w:val="en-US"/>
-        </w:rPr>
-        <w:t>d</w:t>
-      </w:r>
-      <w:r>
-        <w:rPr>
-          <w:rFonts w:ascii="Franklin Gothic Book" w:hAnsi="Franklin Gothic Book"/>
-          <w:rtl w:val="0"/>
-          <w:lang w:val="en-US"/>
-        </w:rPr>
-        <w:t xml:space="preserve"> replication configurations between co-located hardware and Amazon Web Services (AWS)</w:t>
-      </w:r>
-    </w:p>
-    <w:p>
-      <w:pPr>
-        <w:pStyle w:val="Body"/>
-        <w:spacing w:after="0" w:line="240" w:lineRule="auto"/>
+          <w:rtl w:val="0"/>
+        </w:rPr>
+      </w:pPr>
+    </w:p>
+    <w:p>
+      <w:pPr>
+        <w:pStyle w:val="No Spacing"/>
         <w:rPr>
           <w:rStyle w:val="None"/>
           <w:rFonts w:ascii="Britannic Bold" w:cs="Britannic Bold" w:hAnsi="Britannic Bold" w:eastAsia="Britannic Bold"/>
@@ -869,59 +1028,13 @@
           <w:u w:color="000000"/>
         </w:rPr>
       </w:pPr>
-    </w:p>
-    <w:p>
-      <w:pPr>
-        <w:pStyle w:val="Body"/>
-        <w:tabs>
-          <w:tab w:val="left" w:pos="360"/>
-        </w:tabs>
-        <w:spacing w:after="0" w:line="240" w:lineRule="auto"/>
-        <w:rPr>
-          <w:rFonts w:ascii="Roboto" w:cs="Roboto" w:hAnsi="Roboto" w:eastAsia="Roboto"/>
-        </w:rPr>
-      </w:pPr>
-      <w:r>
-        <w:rPr>
-          <w:rFonts w:ascii="Roboto" w:hAnsi="Roboto"/>
-          <w:rtl w:val="0"/>
-          <w:lang w:val="en-US"/>
-        </w:rPr>
-        <w:t>URBN, Inc</w:t>
-        <w:tab/>
-        <w:tab/>
-        <w:tab/>
-        <w:tab/>
-        <w:tab/>
-        <w:tab/>
-        <w:tab/>
-        <w:t>Philadelphia, PA</w:t>
-      </w:r>
-    </w:p>
-    <w:p>
-      <w:pPr>
-        <w:pStyle w:val="Body"/>
-        <w:tabs>
-          <w:tab w:val="left" w:pos="360"/>
-        </w:tabs>
-        <w:spacing w:after="0" w:line="240" w:lineRule="auto"/>
-        <w:rPr>
-          <w:rFonts w:ascii="Roboto" w:cs="Roboto" w:hAnsi="Roboto" w:eastAsia="Roboto"/>
-        </w:rPr>
-      </w:pPr>
-      <w:r>
-        <w:rPr>
-          <w:rFonts w:ascii="Roboto" w:hAnsi="Roboto"/>
-          <w:rtl w:val="0"/>
-          <w:lang w:val="en-US"/>
-        </w:rPr>
-        <w:t>Linux Systems Administrator</w:t>
-        <w:tab/>
-        <w:tab/>
-        <w:tab/>
-        <w:tab/>
-        <w:tab/>
-        <w:t>September 2012 - November 2013</w:t>
+      <w:r>
+        <w:rPr>
+          <w:rFonts w:ascii="Roboto Bold" w:hAnsi="Roboto Bold"/>
+          <w:rtl w:val="0"/>
+          <w:lang w:val="en-US"/>
+        </w:rPr>
+        <w:t>CERTIFICATIONS</w:t>
       </w:r>
     </w:p>
     <w:p>
@@ -947,23 +1060,7 @@
           <w:rtl w:val="0"/>
           <w:lang w:val="en-US"/>
         </w:rPr>
-        <w:t>Work</w:t>
-      </w:r>
-      <w:r>
-        <w:rPr>
-          <w:rFonts w:ascii="Franklin Gothic Book" w:hAnsi="Franklin Gothic Book"/>
-          <w:rtl w:val="0"/>
-          <w:lang w:val="en-US"/>
-        </w:rPr>
-        <w:t>ed</w:t>
-      </w:r>
-      <w:r>
-        <w:rPr>
-          <w:rFonts w:ascii="Franklin Gothic Book" w:hAnsi="Franklin Gothic Book"/>
-          <w:rtl w:val="0"/>
-          <w:lang w:val="en-US"/>
-        </w:rPr>
-        <w:t xml:space="preserve"> with a team to deploy, configure, manage, and maintain servers responsible for hosting UrbanOutfitters.com as well as Anthropologie.com</w:t>
+        <w:t>CompTIA Security+, Network+, and Linux+</w:t>
       </w:r>
     </w:p>
     <w:p>
@@ -978,11 +1075,7 @@
         <w:ind w:right="0"/>
         <w:jc w:val="left"/>
         <w:rPr>
-          <w:rStyle w:val="None"/>
           <w:rFonts w:ascii="Franklin Gothic Book" w:cs="Franklin Gothic Book" w:hAnsi="Franklin Gothic Book" w:eastAsia="Franklin Gothic Book"/>
-          <w:position w:val="0"/>
-          <w:sz w:val="22"/>
-          <w:szCs w:val="22"/>
           <w:rtl w:val="0"/>
           <w:lang w:val="en-US"/>
         </w:rPr>
@@ -993,109 +1086,7 @@
           <w:rtl w:val="0"/>
           <w:lang w:val="en-US"/>
         </w:rPr>
-        <w:t>Participate</w:t>
-      </w:r>
-      <w:r>
-        <w:rPr>
-          <w:rFonts w:ascii="Franklin Gothic Book" w:hAnsi="Franklin Gothic Book"/>
-          <w:rtl w:val="0"/>
-          <w:lang w:val="en-US"/>
-        </w:rPr>
-        <w:t>d</w:t>
-      </w:r>
-      <w:r>
-        <w:rPr>
-          <w:rFonts w:ascii="Franklin Gothic Book" w:hAnsi="Franklin Gothic Book"/>
-          <w:rtl w:val="0"/>
-          <w:lang w:val="en-US"/>
-        </w:rPr>
-        <w:t xml:space="preserve"> in an 24/7 on-call rotation responsible for maintaining any and all operational aspects of the e-commerce infrastructure for the above two websites</w:t>
-      </w:r>
-    </w:p>
-    <w:p>
-      <w:pPr>
-        <w:pStyle w:val="List Paragraph"/>
-        <w:tabs>
-          <w:tab w:val="left" w:pos="720"/>
-        </w:tabs>
-        <w:spacing w:after="0" w:line="240" w:lineRule="auto"/>
-        <w:ind w:left="0" w:firstLine="0"/>
-        <w:rPr>
-          <w:rStyle w:val="None"/>
-          <w:rFonts w:ascii="Franklin Gothic Book" w:cs="Franklin Gothic Book" w:hAnsi="Franklin Gothic Book" w:eastAsia="Franklin Gothic Book"/>
-          <w:sz w:val="22"/>
-          <w:szCs w:val="22"/>
-        </w:rPr>
-      </w:pPr>
-    </w:p>
-    <w:p>
-      <w:pPr>
-        <w:pStyle w:val="Body"/>
-        <w:tabs>
-          <w:tab w:val="left" w:pos="360"/>
-        </w:tabs>
-        <w:spacing w:after="0" w:line="240" w:lineRule="auto"/>
-        <w:rPr>
-          <w:rFonts w:ascii="Roboto" w:cs="Roboto" w:hAnsi="Roboto" w:eastAsia="Roboto"/>
-        </w:rPr>
-      </w:pPr>
-      <w:r>
-        <w:rPr>
-          <w:rFonts w:ascii="Roboto" w:hAnsi="Roboto"/>
-          <w:rtl w:val="0"/>
-          <w:lang w:val="en-US"/>
-        </w:rPr>
-        <w:t>Linode, LLC</w:t>
-        <w:tab/>
-        <w:tab/>
-        <w:tab/>
-      </w:r>
-      <w:r>
-        <w:rPr>
-          <w:rFonts w:ascii="Roboto" w:cs="Roboto" w:hAnsi="Roboto" w:eastAsia="Roboto"/>
-        </w:rPr>
-        <w:tab/>
-        <w:tab/>
-      </w:r>
-      <w:r>
-        <w:rPr>
-          <w:rFonts w:ascii="Roboto" w:cs="Roboto" w:hAnsi="Roboto" w:eastAsia="Roboto"/>
-          <w:rtl w:val="0"/>
-        </w:rPr>
-        <w:tab/>
-        <w:tab/>
-        <w:t>Galloway, NJ</w:t>
-      </w:r>
-    </w:p>
-    <w:p>
-      <w:pPr>
-        <w:pStyle w:val="Body"/>
-        <w:tabs>
-          <w:tab w:val="left" w:pos="360"/>
-        </w:tabs>
-        <w:spacing w:after="0" w:line="240" w:lineRule="auto"/>
-        <w:rPr>
-          <w:rStyle w:val="None"/>
-          <w:rFonts w:ascii="Franklin Gothic Book" w:cs="Franklin Gothic Book" w:hAnsi="Franklin Gothic Book" w:eastAsia="Franklin Gothic Book"/>
-          <w:color w:val="000000"/>
-          <w:sz w:val="22"/>
-          <w:szCs w:val="22"/>
-          <w:u w:color="000000"/>
-        </w:rPr>
-      </w:pPr>
-      <w:r>
-        <w:rPr>
-          <w:rFonts w:ascii="Roboto" w:hAnsi="Roboto"/>
-          <w:rtl w:val="0"/>
-          <w:lang w:val="en-US"/>
-        </w:rPr>
-        <w:t>Linux Technical Support</w:t>
-        <w:tab/>
-        <w:tab/>
-        <w:tab/>
-        <w:tab/>
-        <w:tab/>
-        <w:t>July 2010 - August 2012</w:t>
+        <w:t>Hurricane Electric IPv6 Sage</w:t>
       </w:r>
     </w:p>
     <w:p>
@@ -1127,7 +1118,7 @@
           <w:rtl w:val="0"/>
           <w:lang w:val="en-US"/>
         </w:rPr>
-        <w:t>Provided quick and helpful technical support to a significant number of customers via telephone, e-mail, and support tickets which involved troubleshooting a wide variety of issues including routing inconsistencies between numerous transit providers across the world</w:t>
+        <w:t>Cisco Certified Entry Networking Technician (CCENT)</w:t>
       </w:r>
     </w:p>
     <w:p>
@@ -1823,50 +1814,6 @@
       <w:u w:color="0028f9"/>
     </w:rPr>
   </w:style>
-  <w:style w:type="paragraph" w:styleId="No Spacing">
-    <w:name w:val="No Spacing"/>
-    <w:next w:val="No Spacing"/>
-    <w:pPr>
-      <w:keepNext w:val="0"/>
-      <w:keepLines w:val="0"/>
-      <w:pageBreakBefore w:val="0"/>
-      <w:widowControl w:val="1"/>
-      <w:pBdr>
-        <w:top w:val="nil"/>
-        <w:left w:val="nil"/>
-        <w:bottom w:val="nil"/>
-        <w:right w:val="nil"/>
-      </w:pBdr>
-      <w:shd w:val="clear" w:color="auto" w:fill="auto"/>
-      <w:suppressAutoHyphens w:val="0"/>
-      <w:bidi w:val="0"/>
-      <w:spacing w:before="0" w:after="0" w:line="240" w:lineRule="auto"/>
-      <w:ind w:left="0" w:right="0" w:firstLine="0"/>
-      <w:jc w:val="left"/>
-      <w:outlineLvl w:val="9"/>
-    </w:pPr>
-    <w:rPr>
-      <w:rFonts w:ascii="Calibri" w:cs="Calibri" w:hAnsi="Calibri" w:eastAsia="Calibri"/>
-      <w:b w:val="0"/>
-      <w:bCs w:val="0"/>
-      <w:i w:val="0"/>
-      <w:iCs w:val="0"/>
-      <w:caps w:val="0"/>
-      <w:smallCaps w:val="0"/>
-      <w:strike w:val="0"/>
-      <w:dstrike w:val="0"/>
-      <w:outline w:val="0"/>
-      <w:color w:val="000000"/>
-      <w:spacing w:val="0"/>
-      <w:kern w:val="0"/>
-      <w:position w:val="0"/>
-      <w:sz w:val="22"/>
-      <w:szCs w:val="22"/>
-      <w:u w:val="none" w:color="000000"/>
-      <w:vertAlign w:val="baseline"/>
-      <w:lang w:val="en-US"/>
-    </w:rPr>
-  </w:style>
   <w:style w:type="paragraph" w:styleId="List Paragraph">
     <w:name w:val="List Paragraph"/>
     <w:next w:val="List Paragraph"/>
@@ -1918,6 +1865,50 @@
         <w:numId w:val="1"/>
       </w:numPr>
     </w:pPr>
+  </w:style>
+  <w:style w:type="paragraph" w:styleId="No Spacing">
+    <w:name w:val="No Spacing"/>
+    <w:next w:val="No Spacing"/>
+    <w:pPr>
+      <w:keepNext w:val="0"/>
+      <w:keepLines w:val="0"/>
+      <w:pageBreakBefore w:val="0"/>
+      <w:widowControl w:val="1"/>
+      <w:pBdr>
+        <w:top w:val="nil"/>
+        <w:left w:val="nil"/>
+        <w:bottom w:val="nil"/>
+        <w:right w:val="nil"/>
+      </w:pBdr>
+      <w:shd w:val="clear" w:color="auto" w:fill="auto"/>
+      <w:suppressAutoHyphens w:val="0"/>
+      <w:bidi w:val="0"/>
+      <w:spacing w:before="0" w:after="0" w:line="240" w:lineRule="auto"/>
+      <w:ind w:left="0" w:right="0" w:firstLine="0"/>
+      <w:jc w:val="left"/>
+      <w:outlineLvl w:val="9"/>
+    </w:pPr>
+    <w:rPr>
+      <w:rFonts w:ascii="Calibri" w:cs="Calibri" w:hAnsi="Calibri" w:eastAsia="Calibri"/>
+      <w:b w:val="0"/>
+      <w:bCs w:val="0"/>
+      <w:i w:val="0"/>
+      <w:iCs w:val="0"/>
+      <w:caps w:val="0"/>
+      <w:smallCaps w:val="0"/>
+      <w:strike w:val="0"/>
+      <w:dstrike w:val="0"/>
+      <w:outline w:val="0"/>
+      <w:color w:val="000000"/>
+      <w:spacing w:val="0"/>
+      <w:kern w:val="0"/>
+      <w:position w:val="0"/>
+      <w:sz w:val="22"/>
+      <w:szCs w:val="22"/>
+      <w:u w:val="none" w:color="000000"/>
+      <w:vertAlign w:val="baseline"/>
+      <w:lang w:val="en-US"/>
+    </w:rPr>
   </w:style>
 </w:styles>
 </file>

</xml_diff>

<commit_message>
update pdf/docx as well
</commit_message>
<xml_diff>
--- a/ericoc-resume.docx
+++ b/ericoc-resume.docx
@@ -776,6 +776,82 @@
         <w:pStyle w:val="Body"/>
         <w:spacing w:after="0" w:line="240" w:lineRule="auto"/>
         <w:rPr>
+          <w:rFonts w:ascii="Roboto Bold" w:cs="Roboto Bold" w:hAnsi="Roboto Bold" w:eastAsia="Roboto Bold"/>
+        </w:rPr>
+      </w:pPr>
+      <w:r>
+        <w:rPr>
+          <w:rFonts w:ascii="Roboto Bold" w:hAnsi="Roboto Bold"/>
+          <w:rtl w:val="0"/>
+          <w:lang w:val="en-US"/>
+        </w:rPr>
+        <w:t>EXPERIENCE</w:t>
+      </w:r>
+    </w:p>
+    <w:p>
+      <w:pPr>
+        <w:pStyle w:val="Body"/>
+        <w:tabs>
+          <w:tab w:val="left" w:pos="360"/>
+        </w:tabs>
+        <w:spacing w:after="0" w:line="240" w:lineRule="auto"/>
+        <w:rPr>
+          <w:rFonts w:ascii="Roboto" w:cs="Roboto" w:hAnsi="Roboto" w:eastAsia="Roboto"/>
+        </w:rPr>
+      </w:pPr>
+      <w:r>
+        <w:rPr>
+          <w:rFonts w:ascii="Roboto" w:hAnsi="Roboto"/>
+          <w:rtl w:val="0"/>
+          <w:lang w:val="en-US"/>
+        </w:rPr>
+        <w:t>VILLA Join The Movement</w:t>
+      </w:r>
+      <w:r>
+        <w:rPr>
+          <w:rFonts w:ascii="Roboto" w:cs="Roboto" w:hAnsi="Roboto" w:eastAsia="Roboto"/>
+          <w:rtl w:val="0"/>
+        </w:rPr>
+        <w:tab/>
+        <w:tab/>
+        <w:tab/>
+        <w:tab/>
+        <w:tab/>
+        <w:t>Philadelphia, PA</w:t>
+      </w:r>
+    </w:p>
+    <w:p>
+      <w:pPr>
+        <w:pStyle w:val="Body"/>
+        <w:tabs>
+          <w:tab w:val="left" w:pos="360"/>
+        </w:tabs>
+        <w:spacing w:after="0" w:line="240" w:lineRule="auto"/>
+        <w:rPr>
+          <w:rFonts w:ascii="Roboto" w:cs="Roboto" w:hAnsi="Roboto" w:eastAsia="Roboto"/>
+        </w:rPr>
+      </w:pPr>
+      <w:r>
+        <w:rPr>
+          <w:rFonts w:ascii="Roboto" w:hAnsi="Roboto"/>
+          <w:rtl w:val="0"/>
+          <w:lang w:val="en-US"/>
+        </w:rPr>
+        <w:t>Jr. Systems Engineer</w:t>
+        <w:tab/>
+        <w:tab/>
+        <w:tab/>
+        <w:tab/>
+        <w:tab/>
+        <w:tab/>
+        <w:t>November 2017 - Present</w:t>
+      </w:r>
+    </w:p>
+    <w:p>
+      <w:pPr>
+        <w:pStyle w:val="Body"/>
+        <w:spacing w:after="0" w:line="240" w:lineRule="auto"/>
+        <w:rPr>
           <w:rStyle w:val="None"/>
           <w:rFonts w:ascii="Britannic Bold" w:cs="Britannic Bold" w:hAnsi="Britannic Bold" w:eastAsia="Britannic Bold"/>
           <w:b w:val="1"/>
@@ -788,14 +864,6 @@
           <w:lang w:val="en-US"/>
         </w:rPr>
       </w:pPr>
-      <w:r>
-        <w:rPr>
-          <w:rFonts w:ascii="Roboto Bold" w:hAnsi="Roboto Bold"/>
-          <w:rtl w:val="0"/>
-          <w:lang w:val="en-US"/>
-        </w:rPr>
-        <w:t>EXPERIENCE</w:t>
-      </w:r>
     </w:p>
     <w:p>
       <w:pPr>
@@ -896,7 +964,7 @@
           <w:rtl w:val="0"/>
           <w:lang w:val="en-US"/>
         </w:rPr>
-        <w:t>April 2016 - Present</w:t>
+        <w:t>April 2016 - November 2017</w:t>
       </w:r>
     </w:p>
     <w:p>
@@ -922,7 +990,23 @@
           <w:rtl w:val="0"/>
           <w:lang w:val="en-US"/>
         </w:rPr>
-        <w:t>Perform configuration management using Ansible</w:t>
+        <w:t>Perform</w:t>
+      </w:r>
+      <w:r>
+        <w:rPr>
+          <w:rFonts w:ascii="Franklin Gothic Book" w:hAnsi="Franklin Gothic Book"/>
+          <w:rtl w:val="0"/>
+          <w:lang w:val="en-US"/>
+        </w:rPr>
+        <w:t>ed</w:t>
+      </w:r>
+      <w:r>
+        <w:rPr>
+          <w:rFonts w:ascii="Franklin Gothic Book" w:hAnsi="Franklin Gothic Book"/>
+          <w:rtl w:val="0"/>
+          <w:lang w:val="en-US"/>
+        </w:rPr>
+        <w:t xml:space="preserve"> configuration management using Ansible</w:t>
       </w:r>
       <w:r>
         <w:rPr>
@@ -967,7 +1051,7 @@
           <w:rtl w:val="0"/>
           <w:lang w:val="en-US"/>
         </w:rPr>
-        <w:t>Set up and maintain a Zabbix installation across 30 proxies which are monitoring over 800 hosts</w:t>
+        <w:t>Set up and maintained a Zabbix installation across 30 proxies which monitored over 800 hosts</w:t>
       </w:r>
     </w:p>
     <w:p>
@@ -1267,7 +1351,11 @@
         <w:ind w:right="0"/>
         <w:jc w:val="left"/>
         <w:rPr>
-          <w:rFonts w:ascii="Franklin Gothic Book" w:cs="Franklin Gothic Book" w:hAnsi="Franklin Gothic Book" w:eastAsia="Franklin Gothic Book"/>
+          <w:rStyle w:val="None"/>
+          <w:rFonts w:ascii="Franklin Gothic Book" w:cs="Franklin Gothic Book" w:hAnsi="Franklin Gothic Book" w:eastAsia="Franklin Gothic Book"/>
+          <w:position w:val="0"/>
+          <w:sz w:val="22"/>
+          <w:szCs w:val="22"/>
           <w:rtl w:val="0"/>
           <w:lang w:val="en-US"/>
         </w:rPr>
@@ -1295,6 +1383,92 @@
           <w:lang w:val="en-US"/>
         </w:rPr>
         <w:t xml:space="preserve"> with a team to deploy, configure, manage, and maintain servers responsible for hosting UrbanOutfitters.com as well as Anthropologie.com</w:t>
+      </w:r>
+    </w:p>
+    <w:p>
+      <w:pPr>
+        <w:pStyle w:val="List Paragraph"/>
+        <w:tabs>
+          <w:tab w:val="left" w:pos="720"/>
+        </w:tabs>
+        <w:spacing w:after="0" w:line="240" w:lineRule="auto"/>
+        <w:ind w:left="0" w:firstLine="0"/>
+        <w:rPr>
+          <w:rStyle w:val="None"/>
+          <w:rFonts w:ascii="Franklin Gothic Book" w:cs="Franklin Gothic Book" w:hAnsi="Franklin Gothic Book" w:eastAsia="Franklin Gothic Book"/>
+          <w:sz w:val="22"/>
+          <w:szCs w:val="22"/>
+        </w:rPr>
+      </w:pPr>
+    </w:p>
+    <w:p>
+      <w:pPr>
+        <w:pStyle w:val="Body"/>
+        <w:tabs>
+          <w:tab w:val="left" w:pos="360"/>
+        </w:tabs>
+        <w:spacing w:after="0" w:line="240" w:lineRule="auto"/>
+        <w:rPr>
+          <w:rFonts w:ascii="Roboto" w:cs="Roboto" w:hAnsi="Roboto" w:eastAsia="Roboto"/>
+        </w:rPr>
+      </w:pPr>
+      <w:r>
+        <w:rPr>
+          <w:rFonts w:ascii="Roboto" w:hAnsi="Roboto"/>
+          <w:rtl w:val="0"/>
+          <w:lang w:val="en-US"/>
+        </w:rPr>
+        <w:t>Linode, LLC</w:t>
+        <w:tab/>
+        <w:tab/>
+        <w:tab/>
+      </w:r>
+      <w:r>
+        <w:rPr>
+          <w:rFonts w:ascii="Roboto" w:cs="Roboto" w:hAnsi="Roboto" w:eastAsia="Roboto"/>
+        </w:rPr>
+        <w:tab/>
+        <w:tab/>
+      </w:r>
+      <w:r>
+        <w:rPr>
+          <w:rFonts w:ascii="Roboto" w:cs="Roboto" w:hAnsi="Roboto" w:eastAsia="Roboto"/>
+          <w:rtl w:val="0"/>
+        </w:rPr>
+        <w:tab/>
+        <w:tab/>
+        <w:t>Galloway, NJ</w:t>
+      </w:r>
+    </w:p>
+    <w:p>
+      <w:pPr>
+        <w:pStyle w:val="Body"/>
+        <w:tabs>
+          <w:tab w:val="left" w:pos="360"/>
+        </w:tabs>
+        <w:spacing w:after="0" w:line="240" w:lineRule="auto"/>
+        <w:rPr>
+          <w:rStyle w:val="None"/>
+          <w:rFonts w:ascii="Franklin Gothic Book" w:cs="Franklin Gothic Book" w:hAnsi="Franklin Gothic Book" w:eastAsia="Franklin Gothic Book"/>
+          <w:color w:val="000000"/>
+          <w:sz w:val="22"/>
+          <w:szCs w:val="22"/>
+          <w:u w:color="000000"/>
+        </w:rPr>
+      </w:pPr>
+      <w:r>
+        <w:rPr>
+          <w:rFonts w:ascii="Roboto" w:hAnsi="Roboto"/>
+          <w:rtl w:val="0"/>
+          <w:lang w:val="en-US"/>
+        </w:rPr>
+        <w:t>Linux Technical Support</w:t>
+        <w:tab/>
+        <w:tab/>
+        <w:tab/>
+        <w:tab/>
+        <w:tab/>
+        <w:t>July 2010 - August 2012</w:t>
       </w:r>
     </w:p>
     <w:p>
@@ -1309,150 +1483,18 @@
         <w:ind w:right="0"/>
         <w:jc w:val="left"/>
         <w:rPr>
-          <w:rStyle w:val="None"/>
-          <w:rFonts w:ascii="Franklin Gothic Book" w:cs="Franklin Gothic Book" w:hAnsi="Franklin Gothic Book" w:eastAsia="Franklin Gothic Book"/>
-          <w:position w:val="0"/>
-          <w:sz w:val="22"/>
-          <w:szCs w:val="22"/>
-          <w:rtl w:val="0"/>
-          <w:lang w:val="en-US"/>
-        </w:rPr>
-      </w:pPr>
-      <w:r>
-        <w:rPr>
-          <w:rFonts w:ascii="Franklin Gothic Book" w:hAnsi="Franklin Gothic Book"/>
-          <w:rtl w:val="0"/>
-          <w:lang w:val="en-US"/>
-        </w:rPr>
-        <w:t>Participate</w:t>
-      </w:r>
-      <w:r>
-        <w:rPr>
-          <w:rFonts w:ascii="Franklin Gothic Book" w:hAnsi="Franklin Gothic Book"/>
-          <w:rtl w:val="0"/>
-          <w:lang w:val="en-US"/>
-        </w:rPr>
-        <w:t>d</w:t>
-      </w:r>
-      <w:r>
-        <w:rPr>
-          <w:rFonts w:ascii="Franklin Gothic Book" w:hAnsi="Franklin Gothic Book"/>
-          <w:rtl w:val="0"/>
-          <w:lang w:val="en-US"/>
-        </w:rPr>
-        <w:t xml:space="preserve"> in an 24/7 on-call rotation responsible for maintaining any and all operational aspects of the e-commerce infrastructure for the above two websites</w:t>
-      </w:r>
-    </w:p>
-    <w:p>
-      <w:pPr>
-        <w:pStyle w:val="List Paragraph"/>
-        <w:tabs>
-          <w:tab w:val="left" w:pos="720"/>
-        </w:tabs>
-        <w:spacing w:after="0" w:line="240" w:lineRule="auto"/>
-        <w:ind w:left="0" w:firstLine="0"/>
-        <w:rPr>
-          <w:rStyle w:val="None"/>
-          <w:rFonts w:ascii="Franklin Gothic Book" w:cs="Franklin Gothic Book" w:hAnsi="Franklin Gothic Book" w:eastAsia="Franklin Gothic Book"/>
-          <w:sz w:val="22"/>
-          <w:szCs w:val="22"/>
-        </w:rPr>
-      </w:pPr>
-    </w:p>
-    <w:p>
-      <w:pPr>
-        <w:pStyle w:val="Body"/>
-        <w:tabs>
-          <w:tab w:val="left" w:pos="360"/>
-        </w:tabs>
-        <w:spacing w:after="0" w:line="240" w:lineRule="auto"/>
-        <w:rPr>
-          <w:rFonts w:ascii="Roboto" w:cs="Roboto" w:hAnsi="Roboto" w:eastAsia="Roboto"/>
-        </w:rPr>
-      </w:pPr>
-      <w:r>
-        <w:rPr>
-          <w:rFonts w:ascii="Roboto" w:hAnsi="Roboto"/>
-          <w:rtl w:val="0"/>
-          <w:lang w:val="en-US"/>
-        </w:rPr>
-        <w:t>Linode, LLC</w:t>
-        <w:tab/>
-        <w:tab/>
-        <w:tab/>
-      </w:r>
-      <w:r>
-        <w:rPr>
-          <w:rFonts w:ascii="Roboto" w:cs="Roboto" w:hAnsi="Roboto" w:eastAsia="Roboto"/>
-        </w:rPr>
-        <w:tab/>
-        <w:tab/>
-      </w:r>
-      <w:r>
-        <w:rPr>
-          <w:rFonts w:ascii="Roboto" w:cs="Roboto" w:hAnsi="Roboto" w:eastAsia="Roboto"/>
-          <w:rtl w:val="0"/>
-        </w:rPr>
-        <w:tab/>
-        <w:tab/>
-        <w:t>Galloway, NJ</w:t>
-      </w:r>
-    </w:p>
-    <w:p>
-      <w:pPr>
-        <w:pStyle w:val="Body"/>
-        <w:tabs>
-          <w:tab w:val="left" w:pos="360"/>
-        </w:tabs>
-        <w:spacing w:after="0" w:line="240" w:lineRule="auto"/>
-        <w:rPr>
-          <w:rStyle w:val="None"/>
-          <w:rFonts w:ascii="Franklin Gothic Book" w:cs="Franklin Gothic Book" w:hAnsi="Franklin Gothic Book" w:eastAsia="Franklin Gothic Book"/>
-          <w:color w:val="000000"/>
-          <w:sz w:val="22"/>
-          <w:szCs w:val="22"/>
-          <w:u w:color="000000"/>
-        </w:rPr>
-      </w:pPr>
-      <w:r>
-        <w:rPr>
-          <w:rFonts w:ascii="Roboto" w:hAnsi="Roboto"/>
-          <w:rtl w:val="0"/>
-          <w:lang w:val="en-US"/>
-        </w:rPr>
-        <w:t>Linux Technical Support</w:t>
-        <w:tab/>
-        <w:tab/>
-        <w:tab/>
-        <w:tab/>
-        <w:tab/>
-        <w:t>July 2010 - August 2012</w:t>
-      </w:r>
-    </w:p>
-    <w:p>
-      <w:pPr>
-        <w:pStyle w:val="List Paragraph"/>
-        <w:numPr>
-          <w:ilvl w:val="0"/>
-          <w:numId w:val="2"/>
-        </w:numPr>
-        <w:bidi w:val="0"/>
-        <w:spacing w:after="0" w:line="240" w:lineRule="auto"/>
-        <w:ind w:right="0"/>
-        <w:jc w:val="left"/>
-        <w:rPr>
-          <w:rFonts w:ascii="Franklin Gothic Book" w:cs="Franklin Gothic Book" w:hAnsi="Franklin Gothic Book" w:eastAsia="Franklin Gothic Book"/>
-          <w:rtl w:val="0"/>
-          <w:lang w:val="en-US"/>
-        </w:rPr>
-      </w:pPr>
-      <w:r>
-        <w:rPr>
-          <w:rFonts w:ascii="Franklin Gothic Book" w:hAnsi="Franklin Gothic Book"/>
-          <w:rtl w:val="0"/>
-          <w:lang w:val="en-US"/>
-        </w:rPr>
-        <w:t>Provided quick and helpful technical support to a significant number of customers via telephone, e-mail, and support tickets which involved troubleshooting a wide variety of issues including routing inconsistencies between numerous transit providers across the world</w:t>
+          <w:rFonts w:ascii="Franklin Gothic Book" w:cs="Franklin Gothic Book" w:hAnsi="Franklin Gothic Book" w:eastAsia="Franklin Gothic Book"/>
+          <w:rtl w:val="0"/>
+          <w:lang w:val="en-US"/>
+        </w:rPr>
+      </w:pPr>
+      <w:r>
+        <w:rPr>
+          <w:rFonts w:ascii="Franklin Gothic Book" w:hAnsi="Franklin Gothic Book"/>
+          <w:rtl w:val="0"/>
+          <w:lang w:val="en-US"/>
+        </w:rPr>
+        <w:t>Provided quick and helpful technical support to a significant number of customers via telephone, e-mail, and support tickets which involved troubleshooting a wide variety of issues</w:t>
       </w:r>
     </w:p>
     <w:p>

</xml_diff>